<commit_message>
:computer: paired t.tests and initial ordination graph corrections
</commit_message>
<xml_diff>
--- a/szefer_et_al_fungal_pathogens_v08_VN.docx
+++ b/szefer_et_al_fungal_pathogens_v08_VN.docx
@@ -239,7 +239,7 @@
           <w:rFonts w:ascii="Times New Roman" w:hAnsi="Times New Roman"/>
           <w:lang w:val="en-GB"/>
         </w:rPr>
-        <w:t>2. Here we are testing, for the first time, the effects of food web interactions on the early successional dynamics in a lowland tropical forest in Papua New Guinea. On 36 vegetation plots (25 s</w:t>
+        <w:t xml:space="preserve">2. Here we are testing, for the first time, the effects of food web interactions on the early successional dynamics in a lowland tropical forest in Papua New Guinea. On 36 vegetation plots (25 </w:t>
       </w:r>
       <w:bookmarkStart w:id="1" w:name="move524180891"/>
       <w:bookmarkEnd w:id="1"/>
@@ -248,7 +248,7 @@
           <w:rFonts w:ascii="Times New Roman" w:hAnsi="Times New Roman"/>
           <w:lang w:val="en-GB"/>
         </w:rPr>
-        <w:t>q. meters) we experimentally manipulated insect herbivores, fungal pathogens and predators on replicated 5x5 m successi</w:t>
+        <w:t>sq. meters) we experimentally manipulated insect herbivores, fungal pathogens and predators on replicated 5x5 m success</w:t>
       </w:r>
       <w:bookmarkStart w:id="2" w:name="move5241808911"/>
       <w:bookmarkEnd w:id="2"/>
@@ -257,7 +257,7 @@
           <w:rFonts w:ascii="Times New Roman" w:hAnsi="Times New Roman"/>
           <w:lang w:val="en-GB"/>
         </w:rPr>
-        <w:t>onal plots using broad spectrum insecticides, fungicides, predator exclosures and herbivore introductions.</w:t>
+        <w:t>ional plots using broad spectrum insecticides, fungicides, predator exclosures and herbivore introductions.</w:t>
       </w:r>
     </w:p>
     <w:p>
@@ -615,7 +615,7 @@
           <w:color w:val="000000"/>
           <w:lang w:val="en-GB"/>
         </w:rPr>
-        <w:t xml:space="preserve">Richards &amp; </w:t>
+        <w:t>Richards &amp;</w:t>
       </w:r>
       <w:bookmarkStart w:id="4" w:name="move524200675"/>
       <w:bookmarkEnd w:id="4"/>
@@ -625,7 +625,7 @@
           <w:color w:val="000000"/>
           <w:lang w:val="en-GB"/>
         </w:rPr>
-        <w:t>Coley 2007</w:t>
+        <w:t xml:space="preserve"> Coley 2007</w:t>
       </w:r>
       <w:r>
         <w:rPr>
@@ -1672,35 +1672,7 @@
           <w:rFonts w:ascii="Times New Roman" w:hAnsi="Times New Roman"/>
           <w:lang w:val="en-GB"/>
         </w:rPr>
-        <w:t xml:space="preserve">. </w:t>
-      </w:r>
-      <w:r>
-        <w:rPr>
-          <w:rFonts w:ascii="Times New Roman" w:hAnsi="Times New Roman"/>
-          <w:lang w:val="en-GB"/>
-        </w:rPr>
-        <w:t>Most abundant species included: . Average biomass collected from a single experimental plot: …. .</w:t>
-      </w:r>
-      <w:r>
-        <w:rPr>
-          <w:rFonts w:ascii="Times New Roman" w:hAnsi="Times New Roman"/>
-          <w:lang w:val="en-GB"/>
-        </w:rPr>
-        <w:t>Individual blocks differed in their plant compositio</w:t>
-      </w:r>
-      <w:r>
-        <w:rPr>
-          <w:rFonts w:ascii="Times New Roman" w:hAnsi="Times New Roman"/>
-          <w:lang w:val="en-GB"/>
-        </w:rPr>
-        <w:t>n with an a</w:t>
-      </w:r>
-      <w:r>
-        <w:rPr>
-          <w:rFonts w:ascii="Times New Roman" w:hAnsi="Times New Roman"/>
-          <w:lang w:val="en-GB"/>
-        </w:rPr>
-        <w:t xml:space="preserve">verage Bray-Curtis </w:t>
+        <w:t xml:space="preserve">. Most abundant species included: . Average biomass collected from a single experimental plot: …. .Individual blocks differed in their plant composition with an average Bray-Curtis </w:t>
       </w:r>
       <w:commentRangeStart w:id="26"/>
       <w:r>
@@ -1747,7 +1719,7 @@
           <w:rFonts w:ascii="Times New Roman" w:hAnsi="Times New Roman"/>
           <w:lang w:val="en-GB"/>
         </w:rPr>
-        <w:t>) for the whole above-ground community and 0.45 for the woody species communities. One plot treated with insecticide was an outlier overgrow</w:t>
+        <w:t>) for the whole above-ground community and 0.45 for the woody species communities. One plot treated with insecticide was an outlier overgro</w:t>
       </w:r>
       <w:bookmarkStart w:id="9" w:name="rstudio_console_output6"/>
       <w:bookmarkEnd w:id="9"/>
@@ -1756,7 +1728,7 @@
           <w:rFonts w:ascii="Times New Roman" w:hAnsi="Times New Roman"/>
           <w:lang w:val="en-GB"/>
         </w:rPr>
-        <w:t xml:space="preserve">n by a vine </w:t>
+        <w:t xml:space="preserve">wn by a vine </w:t>
       </w:r>
       <w:r>
         <w:rPr>
@@ -14745,7 +14717,7 @@
     <w:qFormat/>
     <w:pPr>
       <w:widowControl/>
-      <w:overflowPunct w:val="false"/>
+      <w:overflowPunct w:val="true"/>
       <w:bidi w:val="0"/>
       <w:jc w:val="left"/>
     </w:pPr>

</xml_diff>